<commit_message>
news post working, comment post working, register template
</commit_message>
<xml_diff>
--- a/plan.docx
+++ b/plan.docx
@@ -26,6 +26,16 @@
           <w:shd w:fill="auto" w:val="clear"/>
         </w:rPr>
         <w:tab/>
+      </w:r>
+      <w:r>
+        <w:rPr>
+          <w:rFonts w:ascii="Calibri" w:hAnsi="Calibri" w:cs="Calibri" w:eastAsia="Calibri"/>
+          <w:color w:val="auto"/>
+          <w:spacing w:val="0"/>
+          <w:position w:val="0"/>
+          <w:sz w:val="22"/>
+          <w:shd w:fill="auto" w:val="clear"/>
+        </w:rPr>
         <w:t xml:space="preserve">Проект - сайт для политических дебатов.</w:t>
       </w:r>
     </w:p>
@@ -78,7 +88,18 @@
           <w:sz w:val="22"/>
           <w:shd w:fill="auto" w:val="clear"/>
         </w:rPr>
-        <w:t xml:space="preserve">1. Главная страница </w:t>
+        <w:t xml:space="preserve">1. </w:t>
+      </w:r>
+      <w:r>
+        <w:rPr>
+          <w:rFonts w:ascii="Calibri" w:hAnsi="Calibri" w:cs="Calibri" w:eastAsia="Calibri"/>
+          <w:color w:val="auto"/>
+          <w:spacing w:val="0"/>
+          <w:position w:val="0"/>
+          <w:sz w:val="22"/>
+          <w:shd w:fill="auto" w:val="clear"/>
+        </w:rPr>
+        <w:t xml:space="preserve">Главная страница </w:t>
       </w:r>
       <w:r>
         <w:rPr>
@@ -100,7 +121,18 @@
           <w:sz w:val="22"/>
           <w:shd w:fill="auto" w:val="clear"/>
         </w:rPr>
-        <w:t xml:space="preserve"> какие то новости из мира политики, выкладываются админом. Лайки ставить могут только зареганные пользователи</w:t>
+        <w:t xml:space="preserve"> </w:t>
+      </w:r>
+      <w:r>
+        <w:rPr>
+          <w:rFonts w:ascii="Calibri" w:hAnsi="Calibri" w:cs="Calibri" w:eastAsia="Calibri"/>
+          <w:color w:val="auto"/>
+          <w:spacing w:val="0"/>
+          <w:position w:val="0"/>
+          <w:sz w:val="22"/>
+          <w:shd w:fill="auto" w:val="clear"/>
+        </w:rPr>
+        <w:t xml:space="preserve">какие то новости из мира политики, выкладываются админом. Лайки ставить могут только зареганные пользователи</w:t>
       </w:r>
     </w:p>
     <w:p>
@@ -152,7 +184,18 @@
           <w:sz w:val="22"/>
           <w:shd w:fill="auto" w:val="clear"/>
         </w:rPr>
-        <w:t xml:space="preserve">2. Страница с дебатами </w:t>
+        <w:t xml:space="preserve">2. </w:t>
+      </w:r>
+      <w:r>
+        <w:rPr>
+          <w:rFonts w:ascii="Calibri" w:hAnsi="Calibri" w:cs="Calibri" w:eastAsia="Calibri"/>
+          <w:color w:val="auto"/>
+          <w:spacing w:val="0"/>
+          <w:position w:val="0"/>
+          <w:sz w:val="22"/>
+          <w:shd w:fill="auto" w:val="clear"/>
+        </w:rPr>
+        <w:t xml:space="preserve">Страница с дебатами </w:t>
       </w:r>
       <w:r>
         <w:rPr>
@@ -174,7 +217,18 @@
           <w:sz w:val="22"/>
           <w:shd w:fill="auto" w:val="clear"/>
         </w:rPr>
-        <w:t xml:space="preserve"> как реддит. Каждый зареганный пользователь может начать топик, который далее будет обсуждаться между политиками. Тут только нажимает на кнопку "создать топик" выбирает тему.</w:t>
+        <w:t xml:space="preserve"> </w:t>
+      </w:r>
+      <w:r>
+        <w:rPr>
+          <w:rFonts w:ascii="Calibri" w:hAnsi="Calibri" w:cs="Calibri" w:eastAsia="Calibri"/>
+          <w:color w:val="auto"/>
+          <w:spacing w:val="0"/>
+          <w:position w:val="0"/>
+          <w:sz w:val="22"/>
+          <w:shd w:fill="auto" w:val="clear"/>
+        </w:rPr>
+        <w:t xml:space="preserve">как реддит. Каждый зареганный пользователь может начать топик, который далее будет обсуждаться между политиками. Тут только нажимает на кнопку "создать топик" выбирает тему.</w:t>
       </w:r>
     </w:p>
     <w:p>
@@ -226,7 +280,18 @@
           <w:sz w:val="22"/>
           <w:shd w:fill="auto" w:val="clear"/>
         </w:rPr>
-        <w:t xml:space="preserve">3. Страница с конкретным топиком. Здесь под топиком люди могут оставлять комментарии</w:t>
+        <w:t xml:space="preserve">3. </w:t>
+      </w:r>
+      <w:r>
+        <w:rPr>
+          <w:rFonts w:ascii="Calibri" w:hAnsi="Calibri" w:cs="Calibri" w:eastAsia="Calibri"/>
+          <w:color w:val="auto"/>
+          <w:spacing w:val="0"/>
+          <w:position w:val="0"/>
+          <w:sz w:val="22"/>
+          <w:shd w:fill="auto" w:val="clear"/>
+        </w:rPr>
+        <w:t xml:space="preserve">Страница с конкретным топиком. Здесь под топиком люди могут оставлять комментарии</w:t>
       </w:r>
     </w:p>
     <w:p>
@@ -278,7 +343,18 @@
           <w:sz w:val="22"/>
           <w:shd w:fill="auto" w:val="clear"/>
         </w:rPr>
-        <w:t xml:space="preserve">4. Профиль. Информация, стена. Можно поставить аватарку. Можно написать текстовый пост. Можно изменить информацию о себе.</w:t>
+        <w:t xml:space="preserve">4. </w:t>
+      </w:r>
+      <w:r>
+        <w:rPr>
+          <w:rFonts w:ascii="Calibri" w:hAnsi="Calibri" w:cs="Calibri" w:eastAsia="Calibri"/>
+          <w:color w:val="auto"/>
+          <w:spacing w:val="0"/>
+          <w:position w:val="0"/>
+          <w:sz w:val="22"/>
+          <w:shd w:fill="auto" w:val="clear"/>
+        </w:rPr>
+        <w:t xml:space="preserve">Профиль. Информация, стена. Можно поставить аватарку. Можно написать текстовый пост. Можно изменить информацию о себе.</w:t>
       </w:r>
     </w:p>
     <w:p>
@@ -393,18 +469,18 @@
           <w:sz w:val="22"/>
           <w:shd w:fill="auto" w:val="clear"/>
         </w:rPr>
-        <w:t xml:space="preserve">6.</w:t>
-      </w:r>
-      <w:r>
-        <w:rPr>
-          <w:rFonts w:ascii="Calibri" w:hAnsi="Calibri" w:cs="Calibri" w:eastAsia="Calibri"/>
-          <w:color w:val="auto"/>
-          <w:spacing w:val="0"/>
-          <w:position w:val="0"/>
-          <w:sz w:val="22"/>
-          <w:shd w:fill="auto" w:val="clear"/>
-        </w:rPr>
-        <w:t xml:space="preserve"> Страница с регистрацией. Понятно что вводится</w:t>
+        <w:t xml:space="preserve">6. </w:t>
+      </w:r>
+      <w:r>
+        <w:rPr>
+          <w:rFonts w:ascii="Calibri" w:hAnsi="Calibri" w:cs="Calibri" w:eastAsia="Calibri"/>
+          <w:color w:val="auto"/>
+          <w:spacing w:val="0"/>
+          <w:position w:val="0"/>
+          <w:sz w:val="22"/>
+          <w:shd w:fill="auto" w:val="clear"/>
+        </w:rPr>
+        <w:t xml:space="preserve">Страница с регистрацией. Понятно что вводится</w:t>
       </w:r>
     </w:p>
     <w:p>
@@ -798,18 +874,7 @@
           <w:sz w:val="22"/>
           <w:shd w:fill="auto" w:val="clear"/>
         </w:rPr>
-        <w:t xml:space="preserve">3. </w:t>
-      </w:r>
-      <w:r>
-        <w:rPr>
-          <w:rFonts w:ascii="Calibri" w:hAnsi="Calibri" w:cs="Calibri" w:eastAsia="Calibri"/>
-          <w:color w:val="auto"/>
-          <w:spacing w:val="0"/>
-          <w:position w:val="0"/>
-          <w:sz w:val="22"/>
-          <w:shd w:fill="auto" w:val="clear"/>
-        </w:rPr>
-        <w:t xml:space="preserve">Likes (int)</w:t>
+        <w:t xml:space="preserve">3. Likes (int)</w:t>
       </w:r>
     </w:p>
     <w:p>
@@ -878,6 +943,32 @@
           <w:shd w:fill="auto" w:val="clear"/>
         </w:rPr>
       </w:pPr>
+      <w:r>
+        <w:rPr>
+          <w:rFonts w:ascii="Calibri" w:hAnsi="Calibri" w:cs="Calibri" w:eastAsia="Calibri"/>
+          <w:color w:val="auto"/>
+          <w:spacing w:val="0"/>
+          <w:position w:val="0"/>
+          <w:sz w:val="22"/>
+          <w:shd w:fill="auto" w:val="clear"/>
+        </w:rPr>
+        <w:t xml:space="preserve">6. Content (varchar)</w:t>
+      </w:r>
+    </w:p>
+    <w:p>
+      <w:pPr>
+        <w:spacing w:before="0" w:after="200" w:line="276"/>
+        <w:ind w:right="0" w:left="0" w:firstLine="0"/>
+        <w:jc w:val="left"/>
+        <w:rPr>
+          <w:rFonts w:ascii="Calibri" w:hAnsi="Calibri" w:cs="Calibri" w:eastAsia="Calibri"/>
+          <w:color w:val="auto"/>
+          <w:spacing w:val="0"/>
+          <w:position w:val="0"/>
+          <w:sz w:val="22"/>
+          <w:shd w:fill="auto" w:val="clear"/>
+        </w:rPr>
+      </w:pPr>
     </w:p>
     <w:p>
       <w:pPr>
@@ -1006,29 +1097,7 @@
           <w:sz w:val="22"/>
           <w:shd w:fill="auto" w:val="clear"/>
         </w:rPr>
-        <w:t xml:space="preserve">4</w:t>
-      </w:r>
-      <w:r>
-        <w:rPr>
-          <w:rFonts w:ascii="Calibri" w:hAnsi="Calibri" w:cs="Calibri" w:eastAsia="Calibri"/>
-          <w:color w:val="auto"/>
-          <w:spacing w:val="0"/>
-          <w:position w:val="0"/>
-          <w:sz w:val="22"/>
-          <w:shd w:fill="auto" w:val="clear"/>
-        </w:rPr>
-        <w:t xml:space="preserve">. </w:t>
-      </w:r>
-      <w:r>
-        <w:rPr>
-          <w:rFonts w:ascii="Calibri" w:hAnsi="Calibri" w:cs="Calibri" w:eastAsia="Calibri"/>
-          <w:color w:val="auto"/>
-          <w:spacing w:val="0"/>
-          <w:position w:val="0"/>
-          <w:sz w:val="22"/>
-          <w:shd w:fill="auto" w:val="clear"/>
-        </w:rPr>
-        <w:t xml:space="preserve">Likes (int)</w:t>
+        <w:t xml:space="preserve">4. Likes (int)</w:t>
       </w:r>
     </w:p>
     <w:p>
@@ -1199,18 +1268,7 @@
           <w:sz w:val="22"/>
           <w:shd w:fill="auto" w:val="clear"/>
         </w:rPr>
-        <w:t xml:space="preserve">3. </w:t>
-      </w:r>
-      <w:r>
-        <w:rPr>
-          <w:rFonts w:ascii="Calibri" w:hAnsi="Calibri" w:cs="Calibri" w:eastAsia="Calibri"/>
-          <w:color w:val="auto"/>
-          <w:spacing w:val="0"/>
-          <w:position w:val="0"/>
-          <w:sz w:val="22"/>
-          <w:shd w:fill="auto" w:val="clear"/>
-        </w:rPr>
-        <w:t xml:space="preserve">Likes (int)</w:t>
+        <w:t xml:space="preserve">3. Likes (int)</w:t>
       </w:r>
     </w:p>
     <w:p>
@@ -1381,55 +1439,33 @@
           <w:sz w:val="22"/>
           <w:shd w:fill="auto" w:val="clear"/>
         </w:rPr>
-        <w:t xml:space="preserve">3. DebateID - foreign key --ref = debate</w:t>
-      </w:r>
-    </w:p>
-    <w:p>
-      <w:pPr>
-        <w:spacing w:before="0" w:after="200" w:line="276"/>
-        <w:ind w:right="0" w:left="0" w:firstLine="0"/>
-        <w:jc w:val="left"/>
-        <w:rPr>
-          <w:rFonts w:ascii="Calibri" w:hAnsi="Calibri" w:cs="Calibri" w:eastAsia="Calibri"/>
-          <w:color w:val="auto"/>
-          <w:spacing w:val="0"/>
-          <w:position w:val="0"/>
-          <w:sz w:val="22"/>
-          <w:shd w:fill="auto" w:val="clear"/>
-        </w:rPr>
-      </w:pPr>
-      <w:r>
-        <w:rPr>
-          <w:rFonts w:ascii="Calibri" w:hAnsi="Calibri" w:cs="Calibri" w:eastAsia="Calibri"/>
-          <w:color w:val="auto"/>
-          <w:spacing w:val="0"/>
-          <w:position w:val="0"/>
-          <w:sz w:val="22"/>
-          <w:shd w:fill="auto" w:val="clear"/>
-        </w:rPr>
-        <w:t xml:space="preserve">4</w:t>
-      </w:r>
-      <w:r>
-        <w:rPr>
-          <w:rFonts w:ascii="Calibri" w:hAnsi="Calibri" w:cs="Calibri" w:eastAsia="Calibri"/>
-          <w:color w:val="auto"/>
-          <w:spacing w:val="0"/>
-          <w:position w:val="0"/>
-          <w:sz w:val="22"/>
-          <w:shd w:fill="auto" w:val="clear"/>
-        </w:rPr>
-        <w:t xml:space="preserve">. </w:t>
-      </w:r>
-      <w:r>
-        <w:rPr>
-          <w:rFonts w:ascii="Calibri" w:hAnsi="Calibri" w:cs="Calibri" w:eastAsia="Calibri"/>
-          <w:color w:val="auto"/>
-          <w:spacing w:val="0"/>
-          <w:position w:val="0"/>
-          <w:sz w:val="22"/>
-          <w:shd w:fill="auto" w:val="clear"/>
-        </w:rPr>
-        <w:t xml:space="preserve">Likes (int)</w:t>
+        <w:t xml:space="preserve">3. NewsID - foreign key --ref = news</w:t>
+      </w:r>
+    </w:p>
+    <w:p>
+      <w:pPr>
+        <w:spacing w:before="0" w:after="200" w:line="276"/>
+        <w:ind w:right="0" w:left="0" w:firstLine="0"/>
+        <w:jc w:val="left"/>
+        <w:rPr>
+          <w:rFonts w:ascii="Calibri" w:hAnsi="Calibri" w:cs="Calibri" w:eastAsia="Calibri"/>
+          <w:color w:val="auto"/>
+          <w:spacing w:val="0"/>
+          <w:position w:val="0"/>
+          <w:sz w:val="22"/>
+          <w:shd w:fill="auto" w:val="clear"/>
+        </w:rPr>
+      </w:pPr>
+      <w:r>
+        <w:rPr>
+          <w:rFonts w:ascii="Calibri" w:hAnsi="Calibri" w:cs="Calibri" w:eastAsia="Calibri"/>
+          <w:color w:val="auto"/>
+          <w:spacing w:val="0"/>
+          <w:position w:val="0"/>
+          <w:sz w:val="22"/>
+          <w:shd w:fill="auto" w:val="clear"/>
+        </w:rPr>
+        <w:t xml:space="preserve">4. Likes (int)</w:t>
       </w:r>
     </w:p>
     <w:p>
@@ -1482,6 +1518,32 @@
           <w:shd w:fill="auto" w:val="clear"/>
         </w:rPr>
         <w:t xml:space="preserve">6. Content (varchar)</w:t>
+      </w:r>
+    </w:p>
+    <w:p>
+      <w:pPr>
+        <w:spacing w:before="0" w:after="200" w:line="276"/>
+        <w:ind w:right="0" w:left="0" w:firstLine="0"/>
+        <w:jc w:val="left"/>
+        <w:rPr>
+          <w:rFonts w:ascii="Calibri" w:hAnsi="Calibri" w:cs="Calibri" w:eastAsia="Calibri"/>
+          <w:color w:val="auto"/>
+          <w:spacing w:val="0"/>
+          <w:position w:val="0"/>
+          <w:sz w:val="22"/>
+          <w:shd w:fill="auto" w:val="clear"/>
+        </w:rPr>
+      </w:pPr>
+      <w:r>
+        <w:rPr>
+          <w:rFonts w:ascii="Calibri" w:hAnsi="Calibri" w:cs="Calibri" w:eastAsia="Calibri"/>
+          <w:color w:val="auto"/>
+          <w:spacing w:val="0"/>
+          <w:position w:val="0"/>
+          <w:sz w:val="22"/>
+          <w:shd w:fill="auto" w:val="clear"/>
+        </w:rPr>
+        <w:t xml:space="preserve">7. Date (datetime)</w:t>
       </w:r>
     </w:p>
     <w:p>

</xml_diff>